<commit_message>
All notes, only extra credit labs and hw's left
</commit_message>
<xml_diff>
--- a/Problem Sets and Labs/Lab06/Robot Control Lab 6.docx
+++ b/Problem Sets and Labs/Lab06/Robot Control Lab 6.docx
@@ -480,7 +480,15 @@
     </w:p>
     <w:p>
       <w:r>
-        <w:t xml:space="preserve">Pretty decent control, but didn’t have amazing tracking within the </w:t>
+        <w:t xml:space="preserve">Pretty decent </w:t>
+      </w:r>
+      <w:proofErr w:type="gramStart"/>
+      <w:r>
+        <w:t>control, but</w:t>
+      </w:r>
+      <w:proofErr w:type="gramEnd"/>
+      <w:r>
+        <w:t xml:space="preserve"> didn’t have amazing tracking within the </w:t>
       </w:r>
       <w:r>
         <w:t xml:space="preserve">movement section. We </w:t>

</xml_diff>